<commit_message>
finished blue. started green
</commit_message>
<xml_diff>
--- a/P548.docx
+++ b/P548.docx
@@ -834,12 +834,31 @@
         </w:rPr>
         <w:t xml:space="preserve">If </w:t>
       </w:r>
-      <w:proofErr w:type="spellStart"/>
-      <w:r>
-        <w:rPr>
-          <w:color w:val="0000FF"/>
-        </w:rPr>
-        <w:t>cell.stored_Glucose</w:t>
+      <w:r>
+        <w:rPr>
+          <w:color w:val="0000FF"/>
+        </w:rPr>
+        <w:t xml:space="preserve"> </w:t>
+      </w:r>
+      <w:r>
+        <w:rPr>
+          <w:color w:val="0000FF"/>
+        </w:rPr>
+        <w:t>.</w:t>
+      </w:r>
+      <w:proofErr w:type="spellStart"/>
+      <w:r>
+        <w:rPr>
+          <w:color w:val="0000FF"/>
+        </w:rPr>
+        <w:t>stored</w:t>
+      </w:r>
+      <w:proofErr w:type="gramEnd"/>
+      <w:r>
+        <w:rPr>
+          <w:color w:val="0000FF"/>
+        </w:rPr>
+        <w:t>_Glucose</w:t>
       </w:r>
       <w:proofErr w:type="spellEnd"/>
       <w:r>
@@ -874,14 +893,7 @@
         <w:rPr>
           <w:color w:val="0000FF"/>
         </w:rPr>
-        <w:t>.</w:t>
-      </w:r>
-      <w:proofErr w:type="gramEnd"/>
-      <w:r>
-        <w:rPr>
-          <w:color w:val="0000FF"/>
-        </w:rPr>
-        <w:t xml:space="preserve"> Think about what a reasonable form for this functional dependence might be. Remember to subtract any Glucose used for growth from the </w:t>
+        <w:t xml:space="preserve">. Think about what a reasonable form for this functional dependence might be. Remember to subtract any Glucose used for growth from the </w:t>
       </w:r>
       <w:proofErr w:type="spellStart"/>
       <w:r>
@@ -988,7 +1000,15 @@
         <w:rPr>
           <w:color w:val="70AD47" w:themeColor="accent6"/>
         </w:rPr>
-        <w:t>. Cells switch from quiescent</w:t>
+        <w:t xml:space="preserve">. Cells </w:t>
+      </w:r>
+      <w:bookmarkStart w:id="0" w:name="_GoBack"/>
+      <w:bookmarkEnd w:id="0"/>
+      <w:r>
+        <w:rPr>
+          <w:color w:val="70AD47" w:themeColor="accent6"/>
+        </w:rPr>
+        <w:t>switch from quiescent</w:t>
       </w:r>
       <w:r>
         <w:rPr>
@@ -1292,15 +1312,7 @@
         <w:rPr>
           <w:color w:val="833C0B" w:themeColor="accent2" w:themeShade="80"/>
         </w:rPr>
-        <w:t xml:space="preserve"> so that the tumor remains compact and does not differ substantially from the tumors you </w:t>
-      </w:r>
-      <w:bookmarkStart w:id="0" w:name="_GoBack"/>
-      <w:bookmarkEnd w:id="0"/>
-      <w:r>
-        <w:rPr>
-          <w:color w:val="833C0B" w:themeColor="accent2" w:themeShade="80"/>
-        </w:rPr>
-        <w:t>generated in 6).</w:t>
+        <w:t xml:space="preserve"> so that the tumor remains compact and does not differ substantially from the tumors you generated in 6).</w:t>
       </w:r>
     </w:p>
     <w:p>
@@ -2946,7 +2958,7 @@
   <a:extraClrSchemeLst/>
   <a:extLst>
     <a:ext uri="{05A4C25C-085E-4340-85A3-A5531E510DB2}">
-      <thm15:themeFamily xmlns="" xmlns:thm15="http://schemas.microsoft.com/office/thememl/2012/main" name="Office Theme" id="{62F939B6-93AF-4DB8-9C6B-D6C7DFDC589F}" vid="{4A3C46E8-61CC-4603-A589-7422A47A8E4A}"/>
+      <thm15:themeFamily xmlns:thm15="http://schemas.microsoft.com/office/thememl/2012/main" xmlns="" name="Office Theme" id="{62F939B6-93AF-4DB8-9C6B-D6C7DFDC589F}" vid="{4A3C46E8-61CC-4603-A589-7422A47A8E4A}"/>
     </a:ext>
   </a:extLst>
 </a:theme>

</xml_diff>